<commit_message>
LF Rebase pass 2
</commit_message>
<xml_diff>
--- a/docs/gf_legal/contracts/bcp_technical_charter.docx
+++ b/docs/gf_legal/contracts/bcp_technical_charter.docx
@@ -21,16 +21,7 @@
           <w:sz w:val="52"/>
           <w:szCs w:val="52"/>
         </w:rPr>
-        <w:t xml:space="preserve">Bedrock </w:t>
-      </w:r>
-      <w:r>
-        <w:rPr>
-          <w:rFonts w:ascii="Arial" w:hAnsi="Arial" w:cs="Arial"/>
-          <w:color w:val="000000"/>
-          <w:sz w:val="52"/>
-          <w:szCs w:val="52"/>
-        </w:rPr>
-        <w:t>Consortium Project</w:t>
+        <w:t>Bedrock Consortium Project</w:t>
       </w:r>
     </w:p>
     <w:p>
@@ -472,16 +463,7 @@
             <w:szCs w:val="24"/>
             <w:highlight w:val="yellow"/>
           </w:rPr>
-          <w:delText>COMMUNITY NAME</w:delText>
-        </w:r>
-        <w:r>
-          <w:rPr>
-            <w:b/>
-            <w:sz w:val="24"/>
-            <w:szCs w:val="24"/>
-            <w:highlight w:val="yellow"/>
-          </w:rPr>
-          <w:delText>]</w:delText>
+          <w:delText>COMMUNITY NAME]</w:delText>
         </w:r>
         <w:r>
           <w:rPr>
@@ -550,16 +532,7 @@
             <w:szCs w:val="24"/>
             <w:highlight w:val="yellow"/>
           </w:rPr>
-          <w:delText>COMMUNITY NAME</w:delText>
-        </w:r>
-        <w:r>
-          <w:rPr>
-            <w:b/>
-            <w:sz w:val="24"/>
-            <w:szCs w:val="24"/>
-            <w:highlight w:val="yellow"/>
-          </w:rPr>
-          <w:delText>]</w:delText>
+          <w:delText>COMMUNITY NAME]</w:delText>
         </w:r>
       </w:del>
       <w:r>
@@ -591,14 +564,7 @@
           <w:sz w:val="24"/>
           <w:szCs w:val="24"/>
         </w:rPr>
-        <w:t>LF Util</w:t>
-      </w:r>
-      <w:r>
-        <w:rPr>
-          <w:sz w:val="24"/>
-          <w:szCs w:val="24"/>
-        </w:rPr>
-        <w:t>ity Networks, LLC</w:t>
+        <w:t>LF Utility Networks, LLC</w:t>
       </w:r>
       <w:del w:id="15" w:author="Scott Nicholas" w:date="2020-03-26T14:25:00Z">
         <w:r>
@@ -694,15 +660,7 @@
           <w:sz w:val="24"/>
           <w:szCs w:val="24"/>
         </w:rPr>
-        <w:t>Missi</w:t>
-      </w:r>
-      <w:r>
-        <w:rPr>
-          <w:rFonts w:ascii="Times New Roman" w:eastAsia="Times New Roman" w:hAnsi="Times New Roman" w:cs="Times New Roman"/>
-          <w:sz w:val="24"/>
-          <w:szCs w:val="24"/>
-        </w:rPr>
-        <w:t>on and Scope of the Project</w:t>
+        <w:t>Mission and Scope of the Project</w:t>
       </w:r>
     </w:p>
     <w:p>
@@ -821,7 +779,8 @@
           </w:rPr>
           <w:t xml:space="preserve">rtium Community and </w:t>
         </w:r>
-        <w:proofErr w:type="spellStart"/>
+      </w:ins>
+      <w:ins w:id="24" w:author="Dan Gisolfi" w:date="2020-04-22T15:19:00Z">
         <w:r>
           <w:rPr>
             <w:rFonts w:ascii="Times New Roman" w:eastAsia="Times New Roman" w:hAnsi="Times New Roman" w:cs="Times New Roman"/>
@@ -829,9 +788,10 @@
             <w:sz w:val="24"/>
             <w:szCs w:val="24"/>
           </w:rPr>
-          <w:t>relavent</w:t>
-        </w:r>
-        <w:proofErr w:type="spellEnd"/>
+          <w:t>relevant</w:t>
+        </w:r>
+      </w:ins>
+      <w:ins w:id="25" w:author="Dan Gisolfi" w:date="2020-04-21T14:38:00Z">
         <w:r>
           <w:rPr>
             <w:rFonts w:ascii="Times New Roman" w:eastAsia="Times New Roman" w:hAnsi="Times New Roman" w:cs="Times New Roman"/>
@@ -842,7 +802,7 @@
           <w:t xml:space="preserve"> Directed Funds and/or Utilities.</w:t>
         </w:r>
       </w:ins>
-      <w:del w:id="24" w:author="Dan Gisolfi" w:date="2020-04-21T14:37:00Z">
+      <w:del w:id="26" w:author="Dan Gisolfi" w:date="2020-04-21T14:37:00Z">
         <w:r>
           <w:rPr>
             <w:rFonts w:ascii="Times New Roman" w:eastAsia="Times New Roman" w:hAnsi="Times New Roman" w:cs="Times New Roman"/>
@@ -879,7 +839,7 @@
         </w:rPr>
         <w:t xml:space="preserve">The scope of the Project includes collaborative development </w:t>
       </w:r>
-      <w:ins w:id="25" w:author="Scott Nicholas" w:date="2020-03-26T14:28:00Z">
+      <w:ins w:id="27" w:author="Scott Nicholas" w:date="2020-03-26T14:28:00Z">
         <w:r>
           <w:rPr>
             <w:rFonts w:ascii="Times New Roman" w:eastAsia="Times New Roman" w:hAnsi="Times New Roman" w:cs="Times New Roman"/>
@@ -887,8 +847,10 @@
             <w:sz w:val="24"/>
             <w:szCs w:val="24"/>
           </w:rPr>
-          <w:t>unde</w:t>
-        </w:r>
+          <w:t xml:space="preserve">under the licenses of the Project </w:t>
+        </w:r>
+      </w:ins>
+      <w:del w:id="28" w:author="Scott Nicholas" w:date="2020-03-26T14:28:00Z">
         <w:r>
           <w:rPr>
             <w:rFonts w:ascii="Times New Roman" w:eastAsia="Times New Roman" w:hAnsi="Times New Roman" w:cs="Times New Roman"/>
@@ -896,10 +858,79 @@
             <w:sz w:val="24"/>
             <w:szCs w:val="24"/>
           </w:rPr>
-          <w:t xml:space="preserve">r the licenses of the Project </w:t>
-        </w:r>
-      </w:ins>
-      <w:del w:id="26" w:author="Scott Nicholas" w:date="2020-03-26T14:28:00Z">
+          <w:delText xml:space="preserve">under the Project License (as defined herein) </w:delText>
+        </w:r>
+      </w:del>
+      <w:r>
+        <w:rPr>
+          <w:rFonts w:ascii="Times New Roman" w:eastAsia="Times New Roman" w:hAnsi="Times New Roman" w:cs="Times New Roman"/>
+          <w:b w:val="0"/>
+          <w:sz w:val="24"/>
+          <w:szCs w:val="24"/>
+        </w:rPr>
+        <w:t>supporting the mission, including documentation, testing, integration and the creation of other artifacts that aid the development, deployment, operation or adoption of the open source project.</w:t>
+      </w:r>
+    </w:p>
+    <w:p>
+      <w:pPr>
+        <w:ind w:left="360"/>
+        <w:rPr>
+          <w:b/>
+          <w:sz w:val="24"/>
+          <w:szCs w:val="24"/>
+        </w:rPr>
+      </w:pPr>
+    </w:p>
+    <w:p>
+      <w:pPr>
+        <w:pStyle w:val="Heading1"/>
+        <w:keepNext w:val="0"/>
+        <w:numPr>
+          <w:ilvl w:val="0"/>
+          <w:numId w:val="1"/>
+        </w:numPr>
+        <w:spacing w:before="0"/>
+        <w:rPr>
+          <w:rFonts w:ascii="Times New Roman" w:eastAsia="Times New Roman" w:hAnsi="Times New Roman" w:cs="Times New Roman"/>
+          <w:sz w:val="24"/>
+          <w:szCs w:val="24"/>
+        </w:rPr>
+      </w:pPr>
+      <w:r>
+        <w:rPr>
+          <w:rFonts w:ascii="Times New Roman" w:eastAsia="Times New Roman" w:hAnsi="Times New Roman" w:cs="Times New Roman"/>
+          <w:sz w:val="24"/>
+          <w:szCs w:val="24"/>
+        </w:rPr>
+        <w:t>Technical Steering Committee</w:t>
+      </w:r>
+    </w:p>
+    <w:p>
+      <w:pPr>
+        <w:pStyle w:val="Heading1"/>
+        <w:keepNext w:val="0"/>
+        <w:numPr>
+          <w:ilvl w:val="1"/>
+          <w:numId w:val="1"/>
+        </w:numPr>
+        <w:spacing w:before="0"/>
+        <w:rPr>
+          <w:rFonts w:ascii="Times New Roman" w:eastAsia="Times New Roman" w:hAnsi="Times New Roman" w:cs="Times New Roman"/>
+          <w:b w:val="0"/>
+          <w:sz w:val="24"/>
+          <w:szCs w:val="24"/>
+        </w:rPr>
+      </w:pPr>
+      <w:r>
+        <w:rPr>
+          <w:rFonts w:ascii="Times New Roman" w:eastAsia="Times New Roman" w:hAnsi="Times New Roman" w:cs="Times New Roman"/>
+          <w:b w:val="0"/>
+          <w:sz w:val="24"/>
+          <w:szCs w:val="24"/>
+        </w:rPr>
+        <w:t xml:space="preserve">The Technical Steering Committee (the “TSC”) will be responsible for all technical oversight of the </w:t>
+      </w:r>
+      <w:del w:id="29" w:author="Scott Nicholas" w:date="2020-03-26T14:31:00Z">
         <w:r>
           <w:rPr>
             <w:rFonts w:ascii="Times New Roman" w:eastAsia="Times New Roman" w:hAnsi="Times New Roman" w:cs="Times New Roman"/>
@@ -907,7 +938,7 @@
             <w:sz w:val="24"/>
             <w:szCs w:val="24"/>
           </w:rPr>
-          <w:delText xml:space="preserve">under the Project License (as defined herein) </w:delText>
+          <w:delText xml:space="preserve">open source </w:delText>
         </w:r>
       </w:del>
       <w:r>
@@ -917,50 +948,47 @@
           <w:sz w:val="24"/>
           <w:szCs w:val="24"/>
         </w:rPr>
-        <w:t>supporting the mission, including documentation, testing, integration and the creation of other artifacts that aid the development, deployment, operation or adoption of the open so</w:t>
-      </w:r>
-      <w:r>
-        <w:rPr>
-          <w:rFonts w:ascii="Times New Roman" w:eastAsia="Times New Roman" w:hAnsi="Times New Roman" w:cs="Times New Roman"/>
-          <w:b w:val="0"/>
-          <w:sz w:val="24"/>
-          <w:szCs w:val="24"/>
-        </w:rPr>
-        <w:t>urce project.</w:t>
-      </w:r>
-    </w:p>
-    <w:p>
-      <w:pPr>
-        <w:ind w:left="360"/>
-        <w:rPr>
-          <w:b/>
-          <w:sz w:val="24"/>
-          <w:szCs w:val="24"/>
-        </w:rPr>
-      </w:pPr>
+        <w:t xml:space="preserve">Project. </w:t>
+      </w:r>
     </w:p>
     <w:p>
       <w:pPr>
         <w:pStyle w:val="Heading1"/>
         <w:keepNext w:val="0"/>
         <w:numPr>
-          <w:ilvl w:val="0"/>
+          <w:ilvl w:val="1"/>
           <w:numId w:val="1"/>
         </w:numPr>
         <w:spacing w:before="0"/>
         <w:rPr>
           <w:rFonts w:ascii="Times New Roman" w:eastAsia="Times New Roman" w:hAnsi="Times New Roman" w:cs="Times New Roman"/>
-          <w:sz w:val="24"/>
-          <w:szCs w:val="24"/>
-        </w:rPr>
-      </w:pPr>
-      <w:r>
-        <w:rPr>
-          <w:rFonts w:ascii="Times New Roman" w:eastAsia="Times New Roman" w:hAnsi="Times New Roman" w:cs="Times New Roman"/>
-          <w:sz w:val="24"/>
-          <w:szCs w:val="24"/>
-        </w:rPr>
-        <w:t>Technical Steering Committee</w:t>
+          <w:b w:val="0"/>
+          <w:sz w:val="24"/>
+          <w:szCs w:val="24"/>
+        </w:rPr>
+      </w:pPr>
+      <w:commentRangeStart w:id="30"/>
+      <w:r>
+        <w:rPr>
+          <w:rFonts w:ascii="Times New Roman" w:eastAsia="Times New Roman" w:hAnsi="Times New Roman" w:cs="Times New Roman"/>
+          <w:b w:val="0"/>
+          <w:sz w:val="24"/>
+          <w:szCs w:val="24"/>
+        </w:rPr>
+        <w:t xml:space="preserve">The TSC voting members are initially the Project’s Committers. </w:t>
+      </w:r>
+      <w:commentRangeEnd w:id="30"/>
+      <w:r>
+        <w:commentReference w:id="30"/>
+      </w:r>
+      <w:r>
+        <w:rPr>
+          <w:rFonts w:ascii="Times New Roman" w:eastAsia="Times New Roman" w:hAnsi="Times New Roman" w:cs="Times New Roman"/>
+          <w:b w:val="0"/>
+          <w:sz w:val="24"/>
+          <w:szCs w:val="24"/>
+        </w:rPr>
+        <w:t xml:space="preserve">At the inception of the project, the Committers of the Project will be as set forth within the “CONTRIBUTING” file within the Project’s code repository. The TSC may choose an alternative approach for determining the voting members of the TSC, and any such alternative approach will be documented in the CONTRIBUTING file.  Any meetings of the Technical Steering Committee are intended to be open to the public, and can be conducted electronically, via teleconference, or in person. </w:t>
       </w:r>
     </w:p>
     <w:p>
@@ -986,19 +1014,9 @@
           <w:sz w:val="24"/>
           <w:szCs w:val="24"/>
         </w:rPr>
-        <w:t xml:space="preserve">The Technical Steering Committee (the “TSC”) will be responsible for all technical oversight of the </w:t>
-      </w:r>
-      <w:del w:id="27" w:author="Scott Nicholas" w:date="2020-03-26T14:31:00Z">
-        <w:r>
-          <w:rPr>
-            <w:rFonts w:ascii="Times New Roman" w:eastAsia="Times New Roman" w:hAnsi="Times New Roman" w:cs="Times New Roman"/>
-            <w:b w:val="0"/>
-            <w:sz w:val="24"/>
-            <w:szCs w:val="24"/>
-          </w:rPr>
-          <w:delText xml:space="preserve">open source </w:delText>
-        </w:r>
-      </w:del>
+        <w:t xml:space="preserve">TSC projects generally will involve </w:t>
+      </w:r>
+      <w:commentRangeStart w:id="31"/>
       <w:r>
         <w:rPr>
           <w:rFonts w:ascii="Times New Roman" w:eastAsia="Times New Roman" w:hAnsi="Times New Roman" w:cs="Times New Roman"/>
@@ -1006,105 +1024,11 @@
           <w:sz w:val="24"/>
           <w:szCs w:val="24"/>
         </w:rPr>
-        <w:t xml:space="preserve">Project. </w:t>
-      </w:r>
-    </w:p>
-    <w:p>
-      <w:pPr>
-        <w:pStyle w:val="Heading1"/>
-        <w:keepNext w:val="0"/>
-        <w:numPr>
-          <w:ilvl w:val="1"/>
-          <w:numId w:val="1"/>
-        </w:numPr>
-        <w:spacing w:before="0"/>
-        <w:rPr>
-          <w:rFonts w:ascii="Times New Roman" w:eastAsia="Times New Roman" w:hAnsi="Times New Roman" w:cs="Times New Roman"/>
-          <w:b w:val="0"/>
-          <w:sz w:val="24"/>
-          <w:szCs w:val="24"/>
-        </w:rPr>
-      </w:pPr>
-      <w:commentRangeStart w:id="28"/>
-      <w:r>
-        <w:rPr>
-          <w:rFonts w:ascii="Times New Roman" w:eastAsia="Times New Roman" w:hAnsi="Times New Roman" w:cs="Times New Roman"/>
-          <w:b w:val="0"/>
-          <w:sz w:val="24"/>
-          <w:szCs w:val="24"/>
-        </w:rPr>
-        <w:t xml:space="preserve">The TSC voting members are initially the Project’s Committers. </w:t>
-      </w:r>
-      <w:commentRangeEnd w:id="28"/>
-      <w:r>
-        <w:commentReference w:id="28"/>
-      </w:r>
-      <w:r>
-        <w:rPr>
-          <w:rFonts w:ascii="Times New Roman" w:eastAsia="Times New Roman" w:hAnsi="Times New Roman" w:cs="Times New Roman"/>
-          <w:b w:val="0"/>
-          <w:sz w:val="24"/>
-          <w:szCs w:val="24"/>
-        </w:rPr>
-        <w:t>At the inception of the project, the Committers of the Project will be as set forth within the “CONTRIBUTING” file within the Project’s code repository. The TSC may choose an alternative app</w:t>
-      </w:r>
-      <w:r>
-        <w:rPr>
-          <w:rFonts w:ascii="Times New Roman" w:eastAsia="Times New Roman" w:hAnsi="Times New Roman" w:cs="Times New Roman"/>
-          <w:b w:val="0"/>
-          <w:sz w:val="24"/>
-          <w:szCs w:val="24"/>
-        </w:rPr>
-        <w:t>roach for determining the voting members of the TSC, and any such alternative approach will be documented in the CONTRIBUTING file.  Any meetings of the Technical Steering Committee are intended to be open to the public, and can be conducted electronically</w:t>
-      </w:r>
-      <w:r>
-        <w:rPr>
-          <w:rFonts w:ascii="Times New Roman" w:eastAsia="Times New Roman" w:hAnsi="Times New Roman" w:cs="Times New Roman"/>
-          <w:b w:val="0"/>
-          <w:sz w:val="24"/>
-          <w:szCs w:val="24"/>
-        </w:rPr>
-        <w:t xml:space="preserve">, via teleconference, or in person. </w:t>
-      </w:r>
-    </w:p>
-    <w:p>
-      <w:pPr>
-        <w:pStyle w:val="Heading1"/>
-        <w:keepNext w:val="0"/>
-        <w:numPr>
-          <w:ilvl w:val="1"/>
-          <w:numId w:val="1"/>
-        </w:numPr>
-        <w:spacing w:before="0"/>
-        <w:rPr>
-          <w:rFonts w:ascii="Times New Roman" w:eastAsia="Times New Roman" w:hAnsi="Times New Roman" w:cs="Times New Roman"/>
-          <w:b w:val="0"/>
-          <w:sz w:val="24"/>
-          <w:szCs w:val="24"/>
-        </w:rPr>
-      </w:pPr>
-      <w:r>
-        <w:rPr>
-          <w:rFonts w:ascii="Times New Roman" w:eastAsia="Times New Roman" w:hAnsi="Times New Roman" w:cs="Times New Roman"/>
-          <w:b w:val="0"/>
-          <w:sz w:val="24"/>
-          <w:szCs w:val="24"/>
-        </w:rPr>
-        <w:t xml:space="preserve">TSC projects generally will involve </w:t>
-      </w:r>
-      <w:commentRangeStart w:id="29"/>
-      <w:r>
-        <w:rPr>
-          <w:rFonts w:ascii="Times New Roman" w:eastAsia="Times New Roman" w:hAnsi="Times New Roman" w:cs="Times New Roman"/>
-          <w:b w:val="0"/>
-          <w:sz w:val="24"/>
-          <w:szCs w:val="24"/>
-        </w:rPr>
         <w:t>Contributors and Committers</w:t>
       </w:r>
-      <w:commentRangeEnd w:id="29"/>
-      <w:r>
-        <w:commentReference w:id="29"/>
+      <w:commentRangeEnd w:id="31"/>
+      <w:r>
+        <w:commentReference w:id="31"/>
       </w:r>
       <w:r>
         <w:rPr>
@@ -1145,15 +1069,7 @@
           <w:szCs w:val="24"/>
         </w:rPr>
         <w:lastRenderedPageBreak/>
-        <w:t>Contributors include anyone in the technical community that contributes code, documentation, or other technical artifacts to the</w:t>
-      </w:r>
-      <w:r>
-        <w:rPr>
-          <w:color w:val="000000"/>
-          <w:sz w:val="24"/>
-          <w:szCs w:val="24"/>
-        </w:rPr>
-        <w:t xml:space="preserve"> Project; </w:t>
+        <w:t xml:space="preserve">Contributors include anyone in the technical community that contributes code, documentation, or other technical artifacts to the Project; </w:t>
       </w:r>
     </w:p>
     <w:p>
@@ -1260,15 +1176,7 @@
           <w:sz w:val="24"/>
           <w:szCs w:val="24"/>
         </w:rPr>
-        <w:t>Participation in the Project through becoming a Contributor and Committer is open to</w:t>
-      </w:r>
-      <w:r>
-        <w:rPr>
-          <w:color w:val="000000"/>
-          <w:sz w:val="24"/>
-          <w:szCs w:val="24"/>
-        </w:rPr>
-        <w:t xml:space="preserve"> anyone so long as they abide by the terms of this Charter. </w:t>
+        <w:t xml:space="preserve">Participation in the Project through becoming a Contributor and Committer is open to anyone so long as they abide by the terms of this Charter. </w:t>
       </w:r>
     </w:p>
     <w:p>
@@ -1297,15 +1205,7 @@
           <w:sz w:val="24"/>
           <w:szCs w:val="24"/>
         </w:rPr>
-        <w:t>The TSC may (1) establish work flow procedures for the submission, approval, and closure/archiving of projects, (2) set requirements for the promotion of Contributors to Committer status, as appl</w:t>
-      </w:r>
-      <w:r>
-        <w:rPr>
-          <w:color w:val="000000"/>
-          <w:sz w:val="24"/>
-          <w:szCs w:val="24"/>
-        </w:rPr>
-        <w:t>icable, and (3) amend, adjust, refine and/or eliminate the roles of Contributors, and Committers, and create new roles, and publicly document any TSC roles, as it sees fit.</w:t>
+        <w:t>The TSC may (1) establish work flow procedures for the submission, approval, and closure/archiving of projects, (2) set requirements for the promotion of Contributors to Committer status, as applicable, and (3) amend, adjust, refine and/or eliminate the roles of Contributors, and Committers, and create new roles, and publicly document any TSC roles, as it sees fit.</w:t>
       </w:r>
     </w:p>
     <w:p>
@@ -1334,15 +1234,7 @@
           <w:sz w:val="24"/>
           <w:szCs w:val="24"/>
         </w:rPr>
-        <w:t>The TSC may elect a TSC Chair, who will preside over meetings of the TSC and will s</w:t>
-      </w:r>
-      <w:r>
-        <w:rPr>
-          <w:color w:val="000000"/>
-          <w:sz w:val="24"/>
-          <w:szCs w:val="24"/>
-        </w:rPr>
-        <w:t>erve until their resignation or replacement by the TSC.</w:t>
+        <w:t>The TSC may elect a TSC Chair, who will preside over meetings of the TSC and will serve until their resignation or replacement by the TSC.</w:t>
       </w:r>
       <w:r>
         <w:rPr>
@@ -1353,7 +1245,7 @@
         </w:rPr>
         <w:t xml:space="preserve">  </w:t>
       </w:r>
-      <w:del w:id="30" w:author="Scott Nicholas" w:date="2020-03-26T14:33:00Z">
+      <w:del w:id="32" w:author="Scott Nicholas" w:date="2020-03-26T14:33:00Z">
         <w:r>
           <w:rPr>
             <w:b/>
@@ -1364,13 +1256,13 @@
           <w:delText>[</w:delText>
         </w:r>
       </w:del>
-      <w:commentRangeStart w:id="31"/>
-      <w:r>
-        <w:rPr>
-          <w:color w:val="000000"/>
-          <w:sz w:val="24"/>
-          <w:szCs w:val="24"/>
-          <w:rPrChange w:id="32" w:author="Scott Nicholas" w:date="2020-03-26T14:33:00Z">
+      <w:commentRangeStart w:id="33"/>
+      <w:r>
+        <w:rPr>
+          <w:color w:val="000000"/>
+          <w:sz w:val="24"/>
+          <w:szCs w:val="24"/>
+          <w:rPrChange w:id="34" w:author="Scott Nicholas" w:date="2020-03-26T14:33:00Z">
             <w:rPr>
               <w:b/>
               <w:color w:val="000000"/>
@@ -1387,7 +1279,7 @@
           <w:sz w:val="24"/>
           <w:szCs w:val="24"/>
           <w:highlight w:val="yellow"/>
-          <w:rPrChange w:id="33" w:author="Scott Nicholas" w:date="2020-03-26T14:33:00Z">
+          <w:rPrChange w:id="35" w:author="Scott Nicholas" w:date="2020-03-26T14:33:00Z">
             <w:rPr>
               <w:b/>
               <w:color w:val="000000"/>
@@ -1404,7 +1296,7 @@
           <w:color w:val="000000"/>
           <w:sz w:val="24"/>
           <w:szCs w:val="24"/>
-          <w:rPrChange w:id="34" w:author="Scott Nicholas" w:date="2020-03-26T14:33:00Z">
+          <w:rPrChange w:id="36" w:author="Scott Nicholas" w:date="2020-03-26T14:33:00Z">
             <w:rPr>
               <w:b/>
               <w:color w:val="000000"/>
@@ -1427,7 +1319,7 @@
           <w:color w:val="000000"/>
           <w:sz w:val="24"/>
           <w:szCs w:val="24"/>
-          <w:rPrChange w:id="35" w:author="Scott Nicholas" w:date="2020-03-26T14:33:00Z">
+          <w:rPrChange w:id="37" w:author="Scott Nicholas" w:date="2020-03-26T14:33:00Z">
             <w:rPr>
               <w:b/>
               <w:color w:val="000000"/>
@@ -1438,13 +1330,13 @@
         </w:rPr>
         <w:t>).</w:t>
       </w:r>
-      <w:del w:id="36" w:author="Scott Nicholas" w:date="2020-03-26T14:33:00Z">
+      <w:del w:id="38" w:author="Scott Nicholas" w:date="2020-03-26T14:33:00Z">
         <w:r>
           <w:rPr>
             <w:color w:val="000000"/>
             <w:sz w:val="24"/>
             <w:szCs w:val="24"/>
-            <w:rPrChange w:id="37" w:author="Scott Nicholas" w:date="2020-03-26T14:33:00Z">
+            <w:rPrChange w:id="39" w:author="Scott Nicholas" w:date="2020-03-26T14:33:00Z">
               <w:rPr>
                 <w:b/>
                 <w:color w:val="000000"/>
@@ -1456,9 +1348,9 @@
           <w:delText>]</w:delText>
         </w:r>
       </w:del>
-      <w:commentRangeEnd w:id="31"/>
-      <w:r>
-        <w:commentReference w:id="31"/>
+      <w:commentRangeEnd w:id="33"/>
+      <w:r>
+        <w:commentReference w:id="33"/>
       </w:r>
     </w:p>
     <w:p>
@@ -1487,15 +1379,7 @@
           <w:sz w:val="24"/>
           <w:szCs w:val="24"/>
         </w:rPr>
-        <w:t>Responsibilities: The TSC will be responsi</w:t>
-      </w:r>
-      <w:r>
-        <w:rPr>
-          <w:color w:val="000000"/>
-          <w:sz w:val="24"/>
-          <w:szCs w:val="24"/>
-        </w:rPr>
-        <w:t>ble for all aspects of oversight relating to the Project, which may include:</w:t>
+        <w:t>Responsibilities: The TSC will be responsible for all aspects of oversight relating to the Project, which may include:</w:t>
       </w:r>
     </w:p>
     <w:p>
@@ -1513,28 +1397,20 @@
         </w:pBdr>
         <w:spacing w:after="240"/>
         <w:rPr>
-          <w:ins w:id="38" w:author="Scott Nicholas" w:date="2020-03-26T14:34:00Z"/>
-          <w:color w:val="000000"/>
-          <w:sz w:val="24"/>
-          <w:szCs w:val="24"/>
-        </w:rPr>
-      </w:pPr>
-      <w:ins w:id="39" w:author="Scott Nicholas" w:date="2020-03-26T14:34:00Z">
+          <w:ins w:id="40" w:author="Scott Nicholas" w:date="2020-03-26T14:34:00Z"/>
+          <w:color w:val="000000"/>
+          <w:sz w:val="24"/>
+          <w:szCs w:val="24"/>
+        </w:rPr>
+      </w:pPr>
+      <w:ins w:id="41" w:author="Scott Nicholas" w:date="2020-03-26T14:34:00Z">
         <w:r>
           <w:rPr>
             <w:color w:val="000000"/>
             <w:sz w:val="24"/>
             <w:szCs w:val="24"/>
           </w:rPr>
-          <w:t>developing, maintaining and enabling the tools that the nodes of the Project need to comply with the policies specified by the Directed Fund and maintains and implements governanc</w:t>
-        </w:r>
-        <w:r>
-          <w:rPr>
-            <w:color w:val="000000"/>
-            <w:sz w:val="24"/>
-            <w:szCs w:val="24"/>
-          </w:rPr>
-          <w:t>e policies;</w:t>
+          <w:t>developing, maintaining and enabling the tools that the nodes of the Project need to comply with the policies specified by the Directed Fund and maintains and implements governance policies;</w:t>
         </w:r>
       </w:ins>
     </w:p>
@@ -1654,15 +1530,7 @@
           <w:sz w:val="24"/>
           <w:szCs w:val="24"/>
         </w:rPr>
-        <w:t>creating sub-committees or working groups to focus on cross-project tec</w:t>
-      </w:r>
-      <w:r>
-        <w:rPr>
-          <w:color w:val="000000"/>
-          <w:sz w:val="24"/>
-          <w:szCs w:val="24"/>
-        </w:rPr>
-        <w:t>hnical issues and requirements;</w:t>
+        <w:t>creating sub-committees or working groups to focus on cross-project technical issues and requirements;</w:t>
       </w:r>
     </w:p>
     <w:p>
@@ -1777,15 +1645,7 @@
           <w:sz w:val="24"/>
           <w:szCs w:val="24"/>
         </w:rPr>
-        <w:t xml:space="preserve">approving and implementing policies and processes for contributing (to be published in the CONTRIBUTING file) and coordinating with the series </w:t>
-      </w:r>
-      <w:r>
-        <w:rPr>
-          <w:color w:val="000000"/>
-          <w:sz w:val="24"/>
-          <w:szCs w:val="24"/>
-        </w:rPr>
-        <w:t>manager of the Project (as provided for in the Series Agreement, the “Series Manager”) to resolve matters or concerns that may arise as set forth in Section 7 of this Charter;</w:t>
+        <w:t>approving and implementing policies and processes for contributing (to be published in the CONTRIBUTING file) and coordinating with the series manager of the Project (as provided for in the Series Agreement, the “Series Manager”) to resolve matters or concerns that may arise as set forth in Section 7 of this Charter;</w:t>
       </w:r>
     </w:p>
     <w:p>
@@ -1815,15 +1675,7 @@
           <w:sz w:val="24"/>
           <w:szCs w:val="24"/>
         </w:rPr>
-        <w:t>discussions, seeking consensus, and where necessary, voting on technical matters</w:t>
-      </w:r>
-      <w:r>
-        <w:rPr>
-          <w:color w:val="000000"/>
-          <w:sz w:val="24"/>
-          <w:szCs w:val="24"/>
-        </w:rPr>
-        <w:t xml:space="preserve"> relating to the code base that affect multiple projects; and</w:t>
+        <w:t>discussions, seeking consensus, and where necessary, voting on technical matters relating to the code base that affect multiple projects; and</w:t>
       </w:r>
     </w:p>
     <w:p>
@@ -1905,15 +1757,7 @@
           <w:sz w:val="24"/>
           <w:szCs w:val="24"/>
         </w:rPr>
-        <w:t>While the Project aims to operate as a consensus-based community, if any TSC decision requires a vote to m</w:t>
-      </w:r>
-      <w:r>
-        <w:rPr>
-          <w:color w:val="000000"/>
-          <w:sz w:val="24"/>
-          <w:szCs w:val="24"/>
-        </w:rPr>
-        <w:t>ove the Project forward, the voting members of the TSC will vote on a one vote per voting member basis.</w:t>
+        <w:t>While the Project aims to operate as a consensus-based community, if any TSC decision requires a vote to move the Project forward, the voting members of the TSC will vote on a one vote per voting member basis.</w:t>
       </w:r>
     </w:p>
     <w:p>
@@ -1942,15 +1786,7 @@
           <w:sz w:val="24"/>
           <w:szCs w:val="24"/>
         </w:rPr>
-        <w:t>Quorum for TSC meetings requires at least fifty percent of all voting members of the TSC to be present. The TSC may continue to meet if quorum is not me</w:t>
-      </w:r>
-      <w:r>
-        <w:rPr>
-          <w:color w:val="000000"/>
-          <w:sz w:val="24"/>
-          <w:szCs w:val="24"/>
-        </w:rPr>
-        <w:t>t but will be prevented from making any decisions at the meeting.</w:t>
+        <w:t>Quorum for TSC meetings requires at least fifty percent of all voting members of the TSC to be present. The TSC may continue to meet if quorum is not met but will be prevented from making any decisions at the meeting.</w:t>
       </w:r>
     </w:p>
     <w:p>
@@ -1979,15 +1815,7 @@
           <w:sz w:val="24"/>
           <w:szCs w:val="24"/>
         </w:rPr>
-        <w:t>Except as provided in Section 7.c. and 8.a, decisions by vote at a meeting require a majority vote of those in attendance, provided quorum is met. Decisions made by electronic vote without a</w:t>
-      </w:r>
-      <w:r>
-        <w:rPr>
-          <w:color w:val="000000"/>
-          <w:sz w:val="24"/>
-          <w:szCs w:val="24"/>
-        </w:rPr>
-        <w:t xml:space="preserve"> meeting require a majority vote of all voting members of the TSC.</w:t>
+        <w:t>Except as provided in Section 7.c. and 8.a, decisions by vote at a meeting require a majority vote of those in attendance, provided quorum is met. Decisions made by electronic vote without a meeting require a majority vote of all voting members of the TSC.</w:t>
       </w:r>
     </w:p>
     <w:p>
@@ -2078,7 +1906,7 @@
         </w:rPr>
         <w:t>LFUN</w:t>
       </w:r>
-      <w:del w:id="40" w:author="Scott Nicholas" w:date="2020-03-26T14:30:00Z">
+      <w:del w:id="42" w:author="Scott Nicholas" w:date="2020-03-26T14:30:00Z">
         <w:r>
           <w:rPr>
             <w:color w:val="000000"/>
@@ -2103,7 +1931,7 @@
         </w:rPr>
         <w:t>LFUN</w:t>
       </w:r>
-      <w:del w:id="41" w:author="Scott Nicholas" w:date="2020-03-26T14:30:00Z">
+      <w:del w:id="43" w:author="Scott Nicholas" w:date="2020-03-26T14:30:00Z">
         <w:r>
           <w:rPr>
             <w:color w:val="000000"/>
@@ -2128,7 +1956,7 @@
         </w:rPr>
         <w:t>LFUN</w:t>
       </w:r>
-      <w:del w:id="42" w:author="Scott Nicholas" w:date="2020-03-26T14:30:00Z">
+      <w:del w:id="44" w:author="Scott Nicholas" w:date="2020-03-26T14:30:00Z">
         <w:r>
           <w:rPr>
             <w:color w:val="000000"/>
@@ -2146,7 +1974,7 @@
         </w:rPr>
         <w:t>, including, without limitation the policies listed at https://</w:t>
       </w:r>
-      <w:ins w:id="43" w:author="Scott Nicholas" w:date="2020-03-26T14:35:00Z">
+      <w:ins w:id="45" w:author="Scott Nicholas" w:date="2020-03-26T14:35:00Z">
         <w:r>
           <w:rPr>
             <w:color w:val="000000"/>
@@ -2156,7 +1984,7 @@
           <w:t>industryutilitynetworks.org</w:t>
         </w:r>
       </w:ins>
-      <w:del w:id="44" w:author="Scott Nicholas" w:date="2020-03-26T14:35:00Z">
+      <w:del w:id="46" w:author="Scott Nicholas" w:date="2020-03-26T14:35:00Z">
         <w:r>
           <w:rPr>
             <w:color w:val="000000"/>
@@ -2219,15 +2047,7 @@
           <w:sz w:val="24"/>
           <w:szCs w:val="24"/>
         </w:rPr>
-        <w:t>”) for the Project, which is subject to approval</w:t>
-      </w:r>
-      <w:r>
-        <w:rPr>
-          <w:color w:val="000000"/>
-          <w:sz w:val="24"/>
-          <w:szCs w:val="24"/>
-        </w:rPr>
-        <w:t xml:space="preserve"> by the Series Manager.  In the event that a Project-specific </w:t>
+        <w:t xml:space="preserve">”) for the Project, which is subject to approval by the Series Manager.  In the event that a Project-specific </w:t>
       </w:r>
       <w:proofErr w:type="spellStart"/>
       <w:r>
@@ -2254,7 +2074,7 @@
         </w:rPr>
         <w:t>LFUN</w:t>
       </w:r>
-      <w:del w:id="45" w:author="Scott Nicholas" w:date="2020-03-26T14:30:00Z">
+      <w:del w:id="47" w:author="Scott Nicholas" w:date="2020-03-26T14:30:00Z">
         <w:r>
           <w:rPr>
             <w:color w:val="000000"/>
@@ -2283,7 +2103,7 @@
           <w:t>https://</w:t>
         </w:r>
       </w:hyperlink>
-      <w:ins w:id="46" w:author="Scott Nicholas" w:date="2020-03-26T14:35:00Z">
+      <w:ins w:id="48" w:author="Scott Nicholas" w:date="2020-03-26T14:35:00Z">
         <w:r>
           <w:fldChar w:fldCharType="begin"/>
         </w:r>
@@ -2306,7 +2126,7 @@
           <w:fldChar w:fldCharType="end"/>
         </w:r>
       </w:ins>
-      <w:del w:id="47" w:author="Scott Nicholas" w:date="2020-03-26T14:35:00Z">
+      <w:del w:id="49" w:author="Scott Nicholas" w:date="2020-03-26T14:35:00Z">
         <w:r>
           <w:fldChar w:fldCharType="begin"/>
         </w:r>
@@ -2375,15 +2195,7 @@
           <w:sz w:val="24"/>
           <w:szCs w:val="24"/>
         </w:rPr>
-        <w:t>When amending or adopting any policy applicable to the P</w:t>
-      </w:r>
-      <w:r>
-        <w:rPr>
-          <w:color w:val="000000"/>
-          <w:sz w:val="24"/>
-          <w:szCs w:val="24"/>
-        </w:rPr>
-        <w:t xml:space="preserve">roject, </w:t>
+        <w:t xml:space="preserve">When amending or adopting any policy applicable to the Project, </w:t>
       </w:r>
       <w:r>
         <w:rPr>
@@ -2392,7 +2204,7 @@
         </w:rPr>
         <w:t>LFUN</w:t>
       </w:r>
-      <w:del w:id="48" w:author="Scott Nicholas" w:date="2020-03-26T14:30:00Z">
+      <w:del w:id="50" w:author="Scott Nicholas" w:date="2020-03-26T14:30:00Z">
         <w:r>
           <w:rPr>
             <w:color w:val="000000"/>
@@ -2426,7 +2238,7 @@
         </w:rPr>
         <w:t>LFUN</w:t>
       </w:r>
-      <w:del w:id="49" w:author="Scott Nicholas" w:date="2020-03-26T14:30:00Z">
+      <w:del w:id="51" w:author="Scott Nicholas" w:date="2020-03-26T14:30:00Z">
         <w:r>
           <w:rPr>
             <w:color w:val="000000"/>
@@ -2471,23 +2283,7 @@
           <w:sz w:val="24"/>
           <w:szCs w:val="24"/>
         </w:rPr>
-        <w:t>All Collaborators must allow open participation from any individual or organization meeting the requirements for contributing under this Charter and any policies adopte</w:t>
-      </w:r>
-      <w:r>
-        <w:rPr>
-          <w:color w:val="000000"/>
-          <w:sz w:val="24"/>
-          <w:szCs w:val="24"/>
-        </w:rPr>
-        <w:t>d for all Collaborators by the TSC, regardless of competitive interests. Put another way, the Project community must not seek to exclude any participant based on any criteria, requirement, or reason other than those that are reasonable and applied on a non</w:t>
-      </w:r>
-      <w:r>
-        <w:rPr>
-          <w:color w:val="000000"/>
-          <w:sz w:val="24"/>
-          <w:szCs w:val="24"/>
-        </w:rPr>
-        <w:t>-discriminatory basis to all Collaborators in the Project community.</w:t>
+        <w:t>All Collaborators must allow open participation from any individual or organization meeting the requirements for contributing under this Charter and any policies adopted for all Collaborators by the TSC, regardless of competitive interests. Put another way, the Project community must not seek to exclude any participant based on any criteria, requirement, or reason other than those that are reasonable and applied on a non-discriminatory basis to all Collaborators in the Project community.</w:t>
       </w:r>
     </w:p>
     <w:p>
@@ -2507,14 +2303,7 @@
           <w:sz w:val="24"/>
           <w:szCs w:val="24"/>
         </w:rPr>
-        <w:t xml:space="preserve">The Project will operate in a transparent, open, collaborative, and ethical manner at all times. The output of all Project discussions, proposals, timelines, decisions, and status should </w:t>
-      </w:r>
-      <w:r>
-        <w:rPr>
-          <w:sz w:val="24"/>
-          <w:szCs w:val="24"/>
-        </w:rPr>
-        <w:t>be made open and easily visible to all. Any potential violations of this requirement should be reported immediately to the Series Manager.</w:t>
+        <w:t>The Project will operate in a transparent, open, collaborative, and ethical manner at all times. The output of all Project discussions, proposals, timelines, decisions, and status should be made open and easily visible to all. Any potential violations of this requirement should be reported immediately to the Series Manager.</w:t>
       </w:r>
     </w:p>
     <w:p>
@@ -2532,7 +2321,7 @@
           <w:szCs w:val="24"/>
         </w:rPr>
       </w:pPr>
-      <w:commentRangeStart w:id="50"/>
+      <w:commentRangeStart w:id="52"/>
       <w:r>
         <w:rPr>
           <w:rFonts w:ascii="Times New Roman" w:eastAsia="Times New Roman" w:hAnsi="Times New Roman" w:cs="Times New Roman"/>
@@ -2541,14 +2330,14 @@
         </w:rPr>
         <w:t>Community Assets</w:t>
       </w:r>
-      <w:commentRangeEnd w:id="50"/>
+      <w:commentRangeEnd w:id="52"/>
       <w:r>
         <w:rPr>
           <w:rStyle w:val="CommentReference"/>
           <w:rFonts w:ascii="Times New Roman" w:eastAsia="Times New Roman" w:hAnsi="Times New Roman" w:cs="Times New Roman"/>
           <w:b w:val="0"/>
         </w:rPr>
-        <w:commentReference w:id="50"/>
+        <w:commentReference w:id="52"/>
       </w:r>
     </w:p>
     <w:p>
@@ -2578,7 +2367,7 @@
         </w:rPr>
         <w:t>LFUN</w:t>
       </w:r>
-      <w:del w:id="51" w:author="Scott Nicholas" w:date="2020-03-26T14:30:00Z">
+      <w:del w:id="53" w:author="Scott Nicholas" w:date="2020-03-26T14:30:00Z">
         <w:r>
           <w:rPr>
             <w:color w:val="000000"/>
@@ -2594,15 +2383,7 @@
           <w:sz w:val="24"/>
           <w:szCs w:val="24"/>
         </w:rPr>
-        <w:t xml:space="preserve"> will hold title to all trade or service marks used by the Project (“Project Trademar</w:t>
-      </w:r>
-      <w:r>
-        <w:rPr>
-          <w:color w:val="000000"/>
-          <w:sz w:val="24"/>
-          <w:szCs w:val="24"/>
-        </w:rPr>
-        <w:t xml:space="preserve">ks”), whether based on common law or registered rights.  Project Trademarks will be transferred and assigned to </w:t>
+        <w:t xml:space="preserve"> will hold title to all trade or service marks used by the Project (“Project Trademarks”), whether based on common law or registered rights.  Project Trademarks will be transferred and assigned to </w:t>
       </w:r>
       <w:r>
         <w:rPr>
@@ -2611,7 +2392,7 @@
         </w:rPr>
         <w:t>LFUN</w:t>
       </w:r>
-      <w:del w:id="52" w:author="Scott Nicholas" w:date="2020-03-26T14:30:00Z">
+      <w:del w:id="54" w:author="Scott Nicholas" w:date="2020-03-26T14:30:00Z">
         <w:r>
           <w:rPr>
             <w:color w:val="000000"/>
@@ -2627,15 +2408,7 @@
           <w:sz w:val="24"/>
           <w:szCs w:val="24"/>
         </w:rPr>
-        <w:t xml:space="preserve"> to hold on behalf of the Project. Any use of any Project Trademarks by Collaborators in the Project will be in accordance with t</w:t>
-      </w:r>
-      <w:r>
-        <w:rPr>
-          <w:color w:val="000000"/>
-          <w:sz w:val="24"/>
-          <w:szCs w:val="24"/>
-        </w:rPr>
-        <w:t xml:space="preserve">he license from </w:t>
+        <w:t xml:space="preserve"> to hold on behalf of the Project. Any use of any Project Trademarks by Collaborators in the Project will be in accordance with the license from </w:t>
       </w:r>
       <w:r>
         <w:rPr>
@@ -2644,7 +2417,7 @@
         </w:rPr>
         <w:t>LFUN</w:t>
       </w:r>
-      <w:del w:id="53" w:author="Scott Nicholas" w:date="2020-03-26T14:30:00Z">
+      <w:del w:id="55" w:author="Scott Nicholas" w:date="2020-03-26T14:30:00Z">
         <w:r>
           <w:rPr>
             <w:color w:val="000000"/>
@@ -2669,7 +2442,7 @@
         </w:rPr>
         <w:t>LFUN</w:t>
       </w:r>
-      <w:del w:id="54" w:author="Scott Nicholas" w:date="2020-03-26T14:30:00Z">
+      <w:del w:id="56" w:author="Scott Nicholas" w:date="2020-03-26T14:30:00Z">
         <w:r>
           <w:rPr>
             <w:color w:val="000000"/>
@@ -2723,7 +2496,7 @@
         </w:rPr>
         <w:t>LFUN</w:t>
       </w:r>
-      <w:del w:id="55" w:author="Scott Nicholas" w:date="2020-03-26T14:30:00Z">
+      <w:del w:id="57" w:author="Scott Nicholas" w:date="2020-03-26T14:30:00Z">
         <w:r>
           <w:rPr>
             <w:color w:val="000000"/>
@@ -2739,15 +2512,7 @@
           <w:sz w:val="24"/>
           <w:szCs w:val="24"/>
         </w:rPr>
-        <w:t>, develop and own all Project GitHub and social media accounts, and domain name registrati</w:t>
-      </w:r>
-      <w:r>
-        <w:rPr>
-          <w:color w:val="000000"/>
-          <w:sz w:val="24"/>
-          <w:szCs w:val="24"/>
-        </w:rPr>
-        <w:t>ons created by the Project community.</w:t>
+        <w:t>, develop and own all Project GitHub and social media accounts, and domain name registrations created by the Project community.</w:t>
       </w:r>
     </w:p>
     <w:p>
@@ -2785,7 +2550,7 @@
         </w:rPr>
         <w:t>LFUN</w:t>
       </w:r>
-      <w:del w:id="56" w:author="Scott Nicholas" w:date="2020-03-26T14:30:00Z">
+      <w:del w:id="58" w:author="Scott Nicholas" w:date="2020-03-26T14:30:00Z">
         <w:r>
           <w:rPr>
             <w:color w:val="000000"/>
@@ -2803,7 +2568,7 @@
         </w:rPr>
         <w:t xml:space="preserve"> be expected or required to undertake any action on behalf of the Project that is inconsistent with the tax-exempt status or purpose, as applicable, of LFP, Inc. or </w:t>
       </w:r>
-      <w:ins w:id="57" w:author="Scott Nicholas" w:date="2020-03-26T14:25:00Z">
+      <w:ins w:id="59" w:author="Scott Nicholas" w:date="2020-03-26T14:25:00Z">
         <w:r>
           <w:rPr>
             <w:color w:val="000000"/>
@@ -2820,7 +2585,7 @@
         </w:rPr>
         <w:t>LF Utility Networks, LLC</w:t>
       </w:r>
-      <w:del w:id="58" w:author="Scott Nicholas" w:date="2020-03-26T14:25:00Z">
+      <w:del w:id="60" w:author="Scott Nicholas" w:date="2020-03-26T14:25:00Z">
         <w:r>
           <w:rPr>
             <w:color w:val="000000"/>
@@ -2924,7 +2689,7 @@
         </w:rPr>
         <w:t>LFUN</w:t>
       </w:r>
-      <w:del w:id="59" w:author="Scott Nicholas" w:date="2020-03-26T14:30:00Z">
+      <w:del w:id="61" w:author="Scott Nicholas" w:date="2020-03-26T14:30:00Z">
         <w:r>
           <w:rPr>
             <w:color w:val="000000"/>
@@ -2987,7 +2752,7 @@
           <w:szCs w:val="24"/>
         </w:rPr>
       </w:pPr>
-      <w:commentRangeStart w:id="60"/>
+      <w:commentRangeStart w:id="62"/>
       <w:r>
         <w:rPr>
           <w:rFonts w:ascii="Times New Roman" w:eastAsia="Times New Roman" w:hAnsi="Times New Roman" w:cs="Times New Roman"/>
@@ -2996,14 +2761,14 @@
         </w:rPr>
         <w:t>Intellectual Property Policy</w:t>
       </w:r>
-      <w:commentRangeEnd w:id="60"/>
+      <w:commentRangeEnd w:id="62"/>
       <w:r>
         <w:rPr>
           <w:rStyle w:val="CommentReference"/>
           <w:rFonts w:ascii="Times New Roman" w:eastAsia="Times New Roman" w:hAnsi="Times New Roman" w:cs="Times New Roman"/>
           <w:b w:val="0"/>
         </w:rPr>
-        <w:commentReference w:id="60"/>
+        <w:commentReference w:id="62"/>
       </w:r>
     </w:p>
     <w:p>
@@ -3065,16 +2830,7 @@
           <w:sz w:val="24"/>
           <w:szCs w:val="24"/>
         </w:rPr>
-        <w:t>Except as d</w:t>
-      </w:r>
-      <w:r>
-        <w:rPr>
-          <w:rFonts w:ascii="Times New Roman" w:eastAsia="Times New Roman" w:hAnsi="Times New Roman" w:cs="Times New Roman"/>
-          <w:b w:val="0"/>
-          <w:sz w:val="24"/>
-          <w:szCs w:val="24"/>
-        </w:rPr>
-        <w:t xml:space="preserve">escribed in Section 7.c., all contributions to the Project are subject to the following: </w:t>
+        <w:t xml:space="preserve">Except as described in Section 7.c., all contributions to the Project are subject to the following: </w:t>
       </w:r>
     </w:p>
     <w:p>
@@ -3141,7 +2897,7 @@
         </w:rPr>
         <w:t xml:space="preserve"> (the “</w:t>
       </w:r>
-      <w:ins w:id="61" w:author="Scott Nicholas" w:date="2020-03-26T14:42:00Z">
+      <w:ins w:id="63" w:author="Scott Nicholas" w:date="2020-03-26T14:42:00Z">
         <w:r>
           <w:rPr>
             <w:rFonts w:ascii="Times New Roman" w:eastAsia="Times New Roman" w:hAnsi="Times New Roman" w:cs="Times New Roman"/>
@@ -3152,7 +2908,7 @@
           <w:t xml:space="preserve">Code </w:t>
         </w:r>
       </w:ins>
-      <w:del w:id="62" w:author="Scott Nicholas" w:date="2020-03-26T14:42:00Z">
+      <w:del w:id="64" w:author="Scott Nicholas" w:date="2020-03-26T14:42:00Z">
         <w:r>
           <w:rPr>
             <w:rFonts w:ascii="Times New Roman" w:eastAsia="Times New Roman" w:hAnsi="Times New Roman" w:cs="Times New Roman"/>
@@ -3188,7 +2944,7 @@
           <w:szCs w:val="24"/>
         </w:rPr>
       </w:pPr>
-      <w:commentRangeStart w:id="63"/>
+      <w:commentRangeStart w:id="65"/>
       <w:r>
         <w:rPr>
           <w:rFonts w:ascii="Times New Roman" w:eastAsia="Times New Roman" w:hAnsi="Times New Roman" w:cs="Times New Roman"/>
@@ -3218,25 +2974,16 @@
           <w:sz w:val="24"/>
           <w:szCs w:val="24"/>
         </w:rPr>
-        <w:t>) sign-off in the source code system that is submitted through a TSC-approve</w:t>
-      </w:r>
-      <w:r>
-        <w:rPr>
+        <w:t>) sign-off in the source code system that is submitted through a TSC-approved contribution process which will bind the authorized contributor and, if not self-employed, their employer to the applicable license;</w:t>
+      </w:r>
+      <w:commentRangeEnd w:id="65"/>
+      <w:r>
+        <w:rPr>
+          <w:rStyle w:val="CommentReference"/>
           <w:rFonts w:ascii="Times New Roman" w:eastAsia="Times New Roman" w:hAnsi="Times New Roman" w:cs="Times New Roman"/>
           <w:b w:val="0"/>
-          <w:sz w:val="24"/>
-          <w:szCs w:val="24"/>
-        </w:rPr>
-        <w:t>d contribution process which will bind the authorized contributor and, if not self-employed, their employer to the applicable license;</w:t>
-      </w:r>
-      <w:commentRangeEnd w:id="63"/>
-      <w:r>
-        <w:rPr>
-          <w:rStyle w:val="CommentReference"/>
-          <w:rFonts w:ascii="Times New Roman" w:eastAsia="Times New Roman" w:hAnsi="Times New Roman" w:cs="Times New Roman"/>
-          <w:b w:val="0"/>
-        </w:rPr>
-        <w:commentReference w:id="63"/>
+        </w:rPr>
+        <w:commentReference w:id="65"/>
       </w:r>
     </w:p>
     <w:p>
@@ -3263,7 +3010,7 @@
         </w:rPr>
         <w:t xml:space="preserve">All outbound code will be made available under the </w:t>
       </w:r>
-      <w:ins w:id="64" w:author="Scott Nicholas" w:date="2020-03-26T14:42:00Z">
+      <w:ins w:id="66" w:author="Scott Nicholas" w:date="2020-03-26T14:42:00Z">
         <w:r>
           <w:rPr>
             <w:rFonts w:ascii="Times New Roman" w:eastAsia="Times New Roman" w:hAnsi="Times New Roman" w:cs="Times New Roman"/>
@@ -3274,7 +3021,7 @@
           <w:t>Code</w:t>
         </w:r>
       </w:ins>
-      <w:del w:id="65" w:author="Scott Nicholas" w:date="2020-03-26T14:42:00Z">
+      <w:del w:id="67" w:author="Scott Nicholas" w:date="2020-03-26T14:42:00Z">
         <w:r>
           <w:rPr>
             <w:rFonts w:ascii="Times New Roman" w:eastAsia="Times New Roman" w:hAnsi="Times New Roman" w:cs="Times New Roman"/>
@@ -3317,16 +3064,7 @@
           <w:sz w:val="24"/>
           <w:szCs w:val="24"/>
         </w:rPr>
-        <w:t>Documentation will be received and made available</w:t>
-      </w:r>
-      <w:r>
-        <w:rPr>
-          <w:rFonts w:ascii="Times New Roman" w:eastAsia="Times New Roman" w:hAnsi="Times New Roman" w:cs="Times New Roman"/>
-          <w:b w:val="0"/>
-          <w:sz w:val="24"/>
-          <w:szCs w:val="24"/>
-        </w:rPr>
-        <w:t xml:space="preserve"> by the Project under the Creative Commons Attribution 4.0 International License (available at </w:t>
+        <w:t xml:space="preserve">Documentation will be received and made available by the Project under the Creative Commons Attribution 4.0 International License (available at </w:t>
       </w:r>
       <w:hyperlink r:id="rId17">
         <w:r>
@@ -3350,7 +3088,7 @@
         </w:rPr>
         <w:t xml:space="preserve">). </w:t>
       </w:r>
-      <w:ins w:id="66" w:author="Scott Nicholas" w:date="2020-03-26T14:36:00Z">
+      <w:ins w:id="68" w:author="Scott Nicholas" w:date="2020-03-26T14:36:00Z">
         <w:r>
           <w:rPr>
             <w:rFonts w:ascii="Times New Roman" w:eastAsia="Times New Roman" w:hAnsi="Times New Roman" w:cs="Times New Roman"/>
@@ -3358,8 +3096,82 @@
             <w:sz w:val="24"/>
             <w:szCs w:val="24"/>
           </w:rPr>
-          <w:t>The [Network Name] Document constitutes Documentatio</w:t>
-        </w:r>
+          <w:t>The [Network Name] Document constitutes Documentation under this Charter.</w:t>
+        </w:r>
+      </w:ins>
+    </w:p>
+    <w:p>
+      <w:pPr>
+        <w:pStyle w:val="Heading1"/>
+        <w:keepNext w:val="0"/>
+        <w:numPr>
+          <w:ilvl w:val="2"/>
+          <w:numId w:val="1"/>
+        </w:numPr>
+        <w:spacing w:before="0"/>
+        <w:rPr>
+          <w:b w:val="0"/>
+          <w:sz w:val="24"/>
+          <w:szCs w:val="24"/>
+        </w:rPr>
+      </w:pPr>
+      <w:commentRangeStart w:id="69"/>
+      <w:r>
+        <w:rPr>
+          <w:rFonts w:ascii="Times New Roman" w:eastAsia="Times New Roman" w:hAnsi="Times New Roman" w:cs="Times New Roman"/>
+          <w:b w:val="0"/>
+          <w:sz w:val="24"/>
+          <w:szCs w:val="24"/>
+        </w:rPr>
+        <w:t xml:space="preserve">To the extent a contribution includes or consists of data, any rights in such data shall be made available under the </w:t>
+      </w:r>
+      <w:r>
+        <w:rPr>
+          <w:rFonts w:ascii="Times New Roman" w:eastAsia="Times New Roman" w:hAnsi="Times New Roman" w:cs="Times New Roman"/>
+          <w:sz w:val="24"/>
+          <w:szCs w:val="24"/>
+          <w:highlight w:val="yellow"/>
+        </w:rPr>
+        <w:t>[CDLA-Permissive 1.0 License]</w:t>
+      </w:r>
+      <w:r>
+        <w:rPr>
+          <w:rFonts w:ascii="Times New Roman" w:eastAsia="Times New Roman" w:hAnsi="Times New Roman" w:cs="Times New Roman"/>
+          <w:sz w:val="24"/>
+          <w:szCs w:val="24"/>
+        </w:rPr>
+        <w:t>.</w:t>
+      </w:r>
+      <w:commentRangeEnd w:id="69"/>
+      <w:r>
+        <w:commentReference w:id="69"/>
+      </w:r>
+    </w:p>
+    <w:p>
+      <w:pPr>
+        <w:pStyle w:val="Heading1"/>
+        <w:keepNext w:val="0"/>
+        <w:numPr>
+          <w:ilvl w:val="2"/>
+          <w:numId w:val="1"/>
+        </w:numPr>
+        <w:spacing w:before="0"/>
+        <w:rPr>
+          <w:b w:val="0"/>
+          <w:sz w:val="24"/>
+          <w:szCs w:val="24"/>
+        </w:rPr>
+      </w:pPr>
+      <w:r>
+        <w:rPr>
+          <w:rFonts w:ascii="Times New Roman" w:eastAsia="Times New Roman" w:hAnsi="Times New Roman" w:cs="Times New Roman"/>
+          <w:b w:val="0"/>
+          <w:sz w:val="24"/>
+          <w:szCs w:val="24"/>
+        </w:rPr>
+        <w:t xml:space="preserve">The Project may seek to integrate and contribute back to other open source </w:t>
+      </w:r>
+      <w:ins w:id="70" w:author="Scott Nicholas" w:date="2020-03-26T14:37:00Z">
         <w:r>
           <w:rPr>
             <w:rFonts w:ascii="Times New Roman" w:eastAsia="Times New Roman" w:hAnsi="Times New Roman" w:cs="Times New Roman"/>
@@ -3367,26 +3179,54 @@
             <w:sz w:val="24"/>
             <w:szCs w:val="24"/>
           </w:rPr>
-          <w:t>n under this Charter.</w:t>
+          <w:t xml:space="preserve">and standards </w:t>
         </w:r>
       </w:ins>
+      <w:r>
+        <w:rPr>
+          <w:rFonts w:ascii="Times New Roman" w:eastAsia="Times New Roman" w:hAnsi="Times New Roman" w:cs="Times New Roman"/>
+          <w:b w:val="0"/>
+          <w:sz w:val="24"/>
+          <w:szCs w:val="24"/>
+        </w:rPr>
+        <w:t>projects (“Upstream Projects”). In such cases, the Project will conform to all license requirements of the Upstream Projects, including dependencies, leveraged by the Project.  Upstream Project code contributions</w:t>
+      </w:r>
+      <w:r>
+        <w:rPr>
+          <w:rFonts w:ascii="Times New Roman" w:eastAsia="Times New Roman" w:hAnsi="Times New Roman" w:cs="Times New Roman"/>
+          <w:b w:val="0"/>
+          <w:color w:val="222222"/>
+          <w:sz w:val="24"/>
+          <w:szCs w:val="24"/>
+        </w:rPr>
+        <w:t xml:space="preserve"> not stored within the Project’s main code repository will comply with the contribution process and license terms for the applicable Upstream Project</w:t>
+      </w:r>
+      <w:r>
+        <w:rPr>
+          <w:rFonts w:ascii="Times New Roman" w:eastAsia="Times New Roman" w:hAnsi="Times New Roman" w:cs="Times New Roman"/>
+          <w:b w:val="0"/>
+          <w:sz w:val="24"/>
+          <w:szCs w:val="24"/>
+        </w:rPr>
+        <w:t>.</w:t>
+      </w:r>
     </w:p>
     <w:p>
       <w:pPr>
         <w:pStyle w:val="Heading1"/>
         <w:keepNext w:val="0"/>
         <w:numPr>
-          <w:ilvl w:val="2"/>
+          <w:ilvl w:val="1"/>
           <w:numId w:val="1"/>
         </w:numPr>
         <w:spacing w:before="0"/>
         <w:rPr>
+          <w:rFonts w:ascii="Times New Roman" w:eastAsia="Times New Roman" w:hAnsi="Times New Roman" w:cs="Times New Roman"/>
           <w:b w:val="0"/>
           <w:sz w:val="24"/>
           <w:szCs w:val="24"/>
         </w:rPr>
       </w:pPr>
-      <w:commentRangeStart w:id="67"/>
       <w:r>
         <w:rPr>
           <w:rFonts w:ascii="Times New Roman" w:eastAsia="Times New Roman" w:hAnsi="Times New Roman" w:cs="Times New Roman"/>
@@ -3394,145 +3234,7 @@
           <w:sz w:val="24"/>
           <w:szCs w:val="24"/>
         </w:rPr>
-        <w:t xml:space="preserve">To the extent a contribution includes or consists of data, any rights in such data shall be made available under the </w:t>
-      </w:r>
-      <w:r>
-        <w:rPr>
-          <w:rFonts w:ascii="Times New Roman" w:eastAsia="Times New Roman" w:hAnsi="Times New Roman" w:cs="Times New Roman"/>
-          <w:sz w:val="24"/>
-          <w:szCs w:val="24"/>
-          <w:highlight w:val="yellow"/>
-        </w:rPr>
-        <w:t>[CDLA-Permissive 1.0 License]</w:t>
-      </w:r>
-      <w:r>
-        <w:rPr>
-          <w:rFonts w:ascii="Times New Roman" w:eastAsia="Times New Roman" w:hAnsi="Times New Roman" w:cs="Times New Roman"/>
-          <w:sz w:val="24"/>
-          <w:szCs w:val="24"/>
-        </w:rPr>
-        <w:t>.</w:t>
-      </w:r>
-      <w:commentRangeEnd w:id="67"/>
-      <w:r>
-        <w:commentReference w:id="67"/>
-      </w:r>
-    </w:p>
-    <w:p>
-      <w:pPr>
-        <w:pStyle w:val="Heading1"/>
-        <w:keepNext w:val="0"/>
-        <w:numPr>
-          <w:ilvl w:val="2"/>
-          <w:numId w:val="1"/>
-        </w:numPr>
-        <w:spacing w:before="0"/>
-        <w:rPr>
-          <w:b w:val="0"/>
-          <w:sz w:val="24"/>
-          <w:szCs w:val="24"/>
-        </w:rPr>
-      </w:pPr>
-      <w:r>
-        <w:rPr>
-          <w:rFonts w:ascii="Times New Roman" w:eastAsia="Times New Roman" w:hAnsi="Times New Roman" w:cs="Times New Roman"/>
-          <w:b w:val="0"/>
-          <w:sz w:val="24"/>
-          <w:szCs w:val="24"/>
-        </w:rPr>
-        <w:t xml:space="preserve">The Project may seek to integrate and contribute back to other open source </w:t>
-      </w:r>
-      <w:ins w:id="68" w:author="Scott Nicholas" w:date="2020-03-26T14:37:00Z">
-        <w:r>
-          <w:rPr>
-            <w:rFonts w:ascii="Times New Roman" w:eastAsia="Times New Roman" w:hAnsi="Times New Roman" w:cs="Times New Roman"/>
-            <w:b w:val="0"/>
-            <w:sz w:val="24"/>
-            <w:szCs w:val="24"/>
-          </w:rPr>
-          <w:t xml:space="preserve">and standards </w:t>
-        </w:r>
-      </w:ins>
-      <w:r>
-        <w:rPr>
-          <w:rFonts w:ascii="Times New Roman" w:eastAsia="Times New Roman" w:hAnsi="Times New Roman" w:cs="Times New Roman"/>
-          <w:b w:val="0"/>
-          <w:sz w:val="24"/>
-          <w:szCs w:val="24"/>
-        </w:rPr>
-        <w:t xml:space="preserve">projects (“Upstream Projects”). In such cases, the Project will conform to all license requirements of the Upstream Projects, including dependencies, leveraged by the </w:t>
-      </w:r>
-      <w:r>
-        <w:rPr>
-          <w:rFonts w:ascii="Times New Roman" w:eastAsia="Times New Roman" w:hAnsi="Times New Roman" w:cs="Times New Roman"/>
-          <w:b w:val="0"/>
-          <w:sz w:val="24"/>
-          <w:szCs w:val="24"/>
-        </w:rPr>
-        <w:t>Project.  Upstream Project code contributions</w:t>
-      </w:r>
-      <w:r>
-        <w:rPr>
-          <w:rFonts w:ascii="Times New Roman" w:eastAsia="Times New Roman" w:hAnsi="Times New Roman" w:cs="Times New Roman"/>
-          <w:b w:val="0"/>
-          <w:color w:val="222222"/>
-          <w:sz w:val="24"/>
-          <w:szCs w:val="24"/>
-        </w:rPr>
-        <w:t xml:space="preserve"> not stored within the Project’s main code repository will comply with the contribution process and license terms for the applicable Upstream Project</w:t>
-      </w:r>
-      <w:r>
-        <w:rPr>
-          <w:rFonts w:ascii="Times New Roman" w:eastAsia="Times New Roman" w:hAnsi="Times New Roman" w:cs="Times New Roman"/>
-          <w:b w:val="0"/>
-          <w:sz w:val="24"/>
-          <w:szCs w:val="24"/>
-        </w:rPr>
-        <w:t>.</w:t>
-      </w:r>
-    </w:p>
-    <w:p>
-      <w:pPr>
-        <w:pStyle w:val="Heading1"/>
-        <w:keepNext w:val="0"/>
-        <w:numPr>
-          <w:ilvl w:val="1"/>
-          <w:numId w:val="1"/>
-        </w:numPr>
-        <w:spacing w:before="0"/>
-        <w:rPr>
-          <w:rFonts w:ascii="Times New Roman" w:eastAsia="Times New Roman" w:hAnsi="Times New Roman" w:cs="Times New Roman"/>
-          <w:b w:val="0"/>
-          <w:sz w:val="24"/>
-          <w:szCs w:val="24"/>
-        </w:rPr>
-      </w:pPr>
-      <w:r>
-        <w:rPr>
-          <w:rFonts w:ascii="Times New Roman" w:eastAsia="Times New Roman" w:hAnsi="Times New Roman" w:cs="Times New Roman"/>
-          <w:b w:val="0"/>
-          <w:sz w:val="24"/>
-          <w:szCs w:val="24"/>
-        </w:rPr>
-        <w:t>The TSC may approve the use of an alternative license or lic</w:t>
-      </w:r>
-      <w:r>
-        <w:rPr>
-          <w:rFonts w:ascii="Times New Roman" w:eastAsia="Times New Roman" w:hAnsi="Times New Roman" w:cs="Times New Roman"/>
-          <w:b w:val="0"/>
-          <w:sz w:val="24"/>
-          <w:szCs w:val="24"/>
-        </w:rPr>
-        <w:t>enses for inbound or outbound contributions on an exception basis. To request an exception, please describe the contribution, the alternative open source license(s), and the justification for using an alternative open source license for the Project. Licens</w:t>
-      </w:r>
-      <w:r>
-        <w:rPr>
-          <w:rFonts w:ascii="Times New Roman" w:eastAsia="Times New Roman" w:hAnsi="Times New Roman" w:cs="Times New Roman"/>
-          <w:b w:val="0"/>
-          <w:sz w:val="24"/>
-          <w:szCs w:val="24"/>
-        </w:rPr>
-        <w:t xml:space="preserve">e exceptions must be approved by a two-thirds vote of the entire TSC. </w:t>
+        <w:t xml:space="preserve">The TSC may approve the use of an alternative license or licenses for inbound or outbound contributions on an exception basis. To request an exception, please describe the contribution, the alternative open source license(s), and the justification for using an alternative open source license for the Project. License exceptions must be approved by a two-thirds vote of the entire TSC. </w:t>
       </w:r>
     </w:p>
     <w:p>
@@ -3611,15 +3313,7 @@
           <w:sz w:val="24"/>
           <w:szCs w:val="24"/>
         </w:rPr>
-        <w:t>This charter</w:t>
-      </w:r>
-      <w:r>
-        <w:rPr>
-          <w:color w:val="000000"/>
-          <w:sz w:val="24"/>
-          <w:szCs w:val="24"/>
-        </w:rPr>
-        <w:t xml:space="preserve"> may be amended by a two-thirds vote of the entire TSC and is subject to approval by </w:t>
+        <w:t xml:space="preserve">This charter may be amended by a two-thirds vote of the entire TSC and is subject to approval by </w:t>
       </w:r>
       <w:r>
         <w:rPr>
@@ -3628,7 +3322,7 @@
         </w:rPr>
         <w:t>LFUN</w:t>
       </w:r>
-      <w:del w:id="69" w:author="Scott Nicholas" w:date="2020-03-26T14:30:00Z">
+      <w:del w:id="71" w:author="Scott Nicholas" w:date="2020-03-26T14:30:00Z">
         <w:r>
           <w:rPr>
             <w:color w:val="000000"/>
@@ -3699,20 +3393,11 @@
           <w:sz w:val="22"/>
           <w:szCs w:val="22"/>
         </w:rPr>
-        <w:t>Please use 'suggesting mode' fo</w:t>
-      </w:r>
-      <w:r>
-        <w:rPr>
-          <w:rFonts w:ascii="Arial" w:eastAsia="Arial" w:hAnsi="Arial" w:cs="Arial"/>
-          <w:color w:val="000000"/>
-          <w:sz w:val="22"/>
-          <w:szCs w:val="22"/>
-        </w:rPr>
-        <w:t>r any edits.</w:t>
+        <w:t>Please use 'suggesting mode' for any edits.</w:t>
       </w:r>
     </w:p>
   </w:comment>
-  <w:comment w:id="28" w:author="Scott Nicholas" w:date="2020-03-26T14:32:00Z" w:initials="">
+  <w:comment w:id="30" w:author="Scott Nicholas" w:date="2020-03-26T14:32:00Z" w:initials="">
     <w:p>
       <w:pPr>
         <w:widowControl w:val="0"/>
@@ -3741,7 +3426,7 @@
       </w:r>
     </w:p>
   </w:comment>
-  <w:comment w:id="29" w:author="Scott Nicholas" w:date="2020-03-26T14:32:00Z" w:initials="">
+  <w:comment w:id="31" w:author="Scott Nicholas" w:date="2020-03-26T14:32:00Z" w:initials="">
     <w:p>
       <w:pPr>
         <w:widowControl w:val="0"/>
@@ -3770,7 +3455,7 @@
       </w:r>
     </w:p>
   </w:comment>
-  <w:comment w:id="31" w:author="Scott Nicholas" w:date="2020-03-26T14:33:00Z" w:initials="">
+  <w:comment w:id="33" w:author="Scott Nicholas" w:date="2020-03-26T14:33:00Z" w:initials="">
     <w:p>
       <w:pPr>
         <w:widowControl w:val="0"/>
@@ -3799,7 +3484,7 @@
       </w:r>
     </w:p>
   </w:comment>
-  <w:comment w:id="50" w:author="Dan Gisolfi" w:date="2020-04-21T14:45:00Z" w:initials="DG">
+  <w:comment w:id="52" w:author="Dan Gisolfi" w:date="2020-04-21T14:45:00Z" w:initials="DG">
     <w:p>
       <w:pPr>
         <w:pStyle w:val="CommentText"/>
@@ -3815,7 +3500,7 @@
       </w:r>
     </w:p>
   </w:comment>
-  <w:comment w:id="60" w:author="Dan Gisolfi" w:date="2020-04-21T14:44:00Z" w:initials="DG">
+  <w:comment w:id="62" w:author="Dan Gisolfi" w:date="2020-04-21T14:44:00Z" w:initials="DG">
     <w:p>
       <w:pPr>
         <w:pStyle w:val="CommentText"/>
@@ -3831,7 +3516,7 @@
       </w:r>
     </w:p>
   </w:comment>
-  <w:comment w:id="63" w:author="Dan Gisolfi" w:date="2020-04-21T14:42:00Z" w:initials="DG">
+  <w:comment w:id="65" w:author="Dan Gisolfi" w:date="2020-04-21T14:42:00Z" w:initials="DG">
     <w:p>
       <w:pPr>
         <w:pStyle w:val="CommentText"/>
@@ -3847,7 +3532,7 @@
       </w:r>
     </w:p>
   </w:comment>
-  <w:comment w:id="67" w:author="Scott Nicholas" w:date="2020-03-26T14:43:00Z" w:initials="">
+  <w:comment w:id="69" w:author="Scott Nicholas" w:date="2020-03-26T14:43:00Z" w:initials="">
     <w:p>
       <w:pPr>
         <w:widowControl w:val="0"/>

</xml_diff>